<commit_message>
Struct - Features selezionate
Creata selezione di features, sampling coordinato con FPS e
strutturazione dati in json, matlab è in grado di guardare nella
cartella degli audio e salvare il json nella cartella apposita.
</commit_message>
<xml_diff>
--- a/consegna.docx
+++ b/consegna.docx
@@ -52,7 +52,39 @@
           <w:rFonts w:ascii="Calibri" w:eastAsia="Times New Roman" w:hAnsi="Calibri" w:cs="Times New Roman"/>
           <w:lang w:eastAsia="it-IT"/>
         </w:rPr>
-        <w:t>L’idea è quella di creare un visualizzatore di feature basato su tecnologie web, principalmente javascript e HTML5. Le tre visualizzazioni principali dovrebbero essere:</w:t>
+        <w:t xml:space="preserve">L’idea è quella di creare un visualizzatore di </w:t>
+      </w:r>
+      <w:proofErr w:type="spellStart"/>
+      <w:r>
+        <w:rPr>
+          <w:rFonts w:ascii="Calibri" w:eastAsia="Times New Roman" w:hAnsi="Calibri" w:cs="Times New Roman"/>
+          <w:lang w:eastAsia="it-IT"/>
+        </w:rPr>
+        <w:t>feature</w:t>
+      </w:r>
+      <w:proofErr w:type="spellEnd"/>
+      <w:r>
+        <w:rPr>
+          <w:rFonts w:ascii="Calibri" w:eastAsia="Times New Roman" w:hAnsi="Calibri" w:cs="Times New Roman"/>
+          <w:lang w:eastAsia="it-IT"/>
+        </w:rPr>
+        <w:t xml:space="preserve"> basato su tecnologie web, principalmente </w:t>
+      </w:r>
+      <w:proofErr w:type="spellStart"/>
+      <w:r>
+        <w:rPr>
+          <w:rFonts w:ascii="Calibri" w:eastAsia="Times New Roman" w:hAnsi="Calibri" w:cs="Times New Roman"/>
+          <w:lang w:eastAsia="it-IT"/>
+        </w:rPr>
+        <w:t>javascript</w:t>
+      </w:r>
+      <w:proofErr w:type="spellEnd"/>
+      <w:r>
+        <w:rPr>
+          <w:rFonts w:ascii="Calibri" w:eastAsia="Times New Roman" w:hAnsi="Calibri" w:cs="Times New Roman"/>
+          <w:lang w:eastAsia="it-IT"/>
+        </w:rPr>
+        <w:t xml:space="preserve"> e HTML5. Le tre visualizzazioni principali dovrebbero essere:</w:t>
       </w:r>
     </w:p>
     <w:p>
@@ -109,15 +141,89 @@
           <w:rFonts w:ascii="Calibri" w:eastAsia="Times New Roman" w:hAnsi="Calibri" w:cs="Times New Roman"/>
           <w:lang w:eastAsia="it-IT"/>
         </w:rPr>
-        <w:t>La visualizzazione 1 dovrebbe essere sula linea delle classiche forme d’onda che vengono visualizzate in software come audacity o altri software di recording.</w:t>
-      </w:r>
-      <w:r>
-        <w:rPr>
-          <w:rFonts w:ascii="Calibri" w:eastAsia="Times New Roman" w:hAnsi="Calibri" w:cs="Times New Roman"/>
-          <w:lang w:eastAsia="it-IT"/>
-        </w:rPr>
-        <w:t xml:space="preserve"> -&gt; Audio Wave Form</w:t>
-      </w:r>
+        <w:t xml:space="preserve">La visualizzazione 1 dovrebbe essere sula linea delle classiche forme d’onda che vengono visualizzate in software come </w:t>
+      </w:r>
+      <w:proofErr w:type="spellStart"/>
+      <w:r>
+        <w:rPr>
+          <w:rFonts w:ascii="Calibri" w:eastAsia="Times New Roman" w:hAnsi="Calibri" w:cs="Times New Roman"/>
+          <w:lang w:eastAsia="it-IT"/>
+        </w:rPr>
+        <w:t>audacity</w:t>
+      </w:r>
+      <w:proofErr w:type="spellEnd"/>
+      <w:r>
+        <w:rPr>
+          <w:rFonts w:ascii="Calibri" w:eastAsia="Times New Roman" w:hAnsi="Calibri" w:cs="Times New Roman"/>
+          <w:lang w:eastAsia="it-IT"/>
+        </w:rPr>
+        <w:t xml:space="preserve"> o altri software di </w:t>
+      </w:r>
+      <w:proofErr w:type="spellStart"/>
+      <w:r>
+        <w:rPr>
+          <w:rFonts w:ascii="Calibri" w:eastAsia="Times New Roman" w:hAnsi="Calibri" w:cs="Times New Roman"/>
+          <w:lang w:eastAsia="it-IT"/>
+        </w:rPr>
+        <w:t>recording</w:t>
+      </w:r>
+      <w:proofErr w:type="spellEnd"/>
+      <w:r>
+        <w:rPr>
+          <w:rFonts w:ascii="Calibri" w:eastAsia="Times New Roman" w:hAnsi="Calibri" w:cs="Times New Roman"/>
+          <w:lang w:eastAsia="it-IT"/>
+        </w:rPr>
+        <w:t>.</w:t>
+      </w:r>
+      <w:r>
+        <w:rPr>
+          <w:rFonts w:ascii="Calibri" w:eastAsia="Times New Roman" w:hAnsi="Calibri" w:cs="Times New Roman"/>
+          <w:lang w:eastAsia="it-IT"/>
+        </w:rPr>
+        <w:t xml:space="preserve"> -&gt; Audio </w:t>
+      </w:r>
+      <w:proofErr w:type="spellStart"/>
+      <w:r>
+        <w:rPr>
+          <w:rFonts w:ascii="Calibri" w:eastAsia="Times New Roman" w:hAnsi="Calibri" w:cs="Times New Roman"/>
+          <w:lang w:eastAsia="it-IT"/>
+        </w:rPr>
+        <w:t>Wave</w:t>
+      </w:r>
+      <w:proofErr w:type="spellEnd"/>
+      <w:r>
+        <w:rPr>
+          <w:rFonts w:ascii="Calibri" w:eastAsia="Times New Roman" w:hAnsi="Calibri" w:cs="Times New Roman"/>
+          <w:lang w:eastAsia="it-IT"/>
+        </w:rPr>
+        <w:t xml:space="preserve"> Form</w:t>
+      </w:r>
+    </w:p>
+    <w:p>
+      <w:pPr>
+        <w:pStyle w:val="Paragrafoelenco"/>
+        <w:spacing w:after="0" w:line="240" w:lineRule="auto"/>
+        <w:ind w:left="68"/>
+        <w:rPr>
+          <w:rFonts w:ascii="Times New Roman" w:eastAsia="Times New Roman" w:hAnsi="Times New Roman" w:cs="Times New Roman"/>
+          <w:sz w:val="24"/>
+          <w:szCs w:val="24"/>
+          <w:lang w:eastAsia="it-IT"/>
+        </w:rPr>
+      </w:pPr>
+    </w:p>
+    <w:p>
+      <w:pPr>
+        <w:pStyle w:val="Paragrafoelenco"/>
+        <w:spacing w:after="0" w:line="240" w:lineRule="auto"/>
+        <w:ind w:left="68"/>
+        <w:rPr>
+          <w:rFonts w:ascii="Times New Roman" w:eastAsia="Times New Roman" w:hAnsi="Times New Roman" w:cs="Times New Roman"/>
+          <w:sz w:val="24"/>
+          <w:szCs w:val="24"/>
+          <w:lang w:eastAsia="it-IT"/>
+        </w:rPr>
+      </w:pPr>
     </w:p>
     <w:p>
       <w:pPr>
@@ -157,6 +263,15 @@
       <w:pPr>
         <w:spacing w:after="0" w:line="240" w:lineRule="auto"/>
         <w:rPr>
+          <w:rFonts w:ascii="Calibri" w:eastAsia="Times New Roman" w:hAnsi="Calibri" w:cs="Times New Roman"/>
+          <w:lang w:eastAsia="it-IT"/>
+        </w:rPr>
+      </w:pPr>
+    </w:p>
+    <w:p>
+      <w:pPr>
+        <w:spacing w:after="0" w:line="240" w:lineRule="auto"/>
+        <w:rPr>
           <w:rFonts w:ascii="Times New Roman" w:eastAsia="Times New Roman" w:hAnsi="Times New Roman" w:cs="Times New Roman"/>
           <w:sz w:val="24"/>
           <w:szCs w:val="24"/>
@@ -184,6 +299,54 @@
         </w:rPr>
         <w:t>Visualizzatore di istogramma: riceve in ingresso un vettore di valori e lo visualizza come un grafico a barre, sempre come uno spettro stile Windows Media Player</w:t>
       </w:r>
+      <w:r>
+        <w:rPr>
+          <w:rFonts w:ascii="Calibri" w:eastAsia="Times New Roman" w:hAnsi="Calibri" w:cs="Times New Roman"/>
+          <w:lang w:eastAsia="it-IT"/>
+        </w:rPr>
+        <w:t xml:space="preserve"> </w:t>
+      </w:r>
+    </w:p>
+    <w:p>
+      <w:pPr>
+        <w:spacing w:after="0" w:line="240" w:lineRule="auto"/>
+        <w:rPr>
+          <w:rFonts w:ascii="Calibri" w:eastAsia="Times New Roman" w:hAnsi="Calibri" w:cs="Times New Roman"/>
+          <w:lang w:eastAsia="it-IT"/>
+        </w:rPr>
+      </w:pPr>
+    </w:p>
+    <w:p>
+      <w:pPr>
+        <w:spacing w:after="0" w:line="240" w:lineRule="auto"/>
+        <w:rPr>
+          <w:rFonts w:ascii="Calibri" w:eastAsia="Times New Roman" w:hAnsi="Calibri" w:cs="Times New Roman"/>
+          <w:lang w:eastAsia="it-IT"/>
+        </w:rPr>
+      </w:pPr>
+      <w:r>
+        <w:rPr>
+          <w:rFonts w:ascii="Calibri" w:eastAsia="Times New Roman" w:hAnsi="Calibri" w:cs="Times New Roman"/>
+          <w:lang w:eastAsia="it-IT"/>
+        </w:rPr>
+        <w:t xml:space="preserve">Immagino che lo voglia sulle frequenze, devo fare la </w:t>
+      </w:r>
+      <w:proofErr w:type="spellStart"/>
+      <w:r>
+        <w:rPr>
+          <w:rFonts w:ascii="Calibri" w:eastAsia="Times New Roman" w:hAnsi="Calibri" w:cs="Times New Roman"/>
+          <w:lang w:eastAsia="it-IT"/>
+        </w:rPr>
+        <w:t>filterbank</w:t>
+      </w:r>
+      <w:proofErr w:type="spellEnd"/>
+      <w:r>
+        <w:rPr>
+          <w:rFonts w:ascii="Calibri" w:eastAsia="Times New Roman" w:hAnsi="Calibri" w:cs="Times New Roman"/>
+          <w:lang w:eastAsia="it-IT"/>
+        </w:rPr>
+        <w:t>.</w:t>
+      </w:r>
     </w:p>
     <w:p>
       <w:pPr>
@@ -214,7 +377,55 @@
           <w:rFonts w:ascii="Calibri" w:eastAsia="Times New Roman" w:hAnsi="Calibri" w:cs="Times New Roman"/>
           <w:lang w:eastAsia="it-IT"/>
         </w:rPr>
-        <w:t>4)      Visualizzazione progettata da te, ad esempio (ma non necessariamente) forme che si muovono con dimensione, forma, colore e tipo/velocità di movimento modificabili con parametri dati dalle feature. Anche la visualizzazione progettata da te deve rispettare lo stesso tipo di ingresso (feature o vettore di feature).</w:t>
+        <w:t xml:space="preserve">4)      Visualizzazione progettata da te, ad esempio (ma non necessariamente) forme che si muovono con dimensione, forma, colore e tipo/velocità di movimento modificabili con parametri dati dalle </w:t>
+      </w:r>
+      <w:proofErr w:type="spellStart"/>
+      <w:r>
+        <w:rPr>
+          <w:rFonts w:ascii="Calibri" w:eastAsia="Times New Roman" w:hAnsi="Calibri" w:cs="Times New Roman"/>
+          <w:lang w:eastAsia="it-IT"/>
+        </w:rPr>
+        <w:t>feature</w:t>
+      </w:r>
+      <w:proofErr w:type="spellEnd"/>
+      <w:r>
+        <w:rPr>
+          <w:rFonts w:ascii="Calibri" w:eastAsia="Times New Roman" w:hAnsi="Calibri" w:cs="Times New Roman"/>
+          <w:lang w:eastAsia="it-IT"/>
+        </w:rPr>
+        <w:t>. Anche la visualizzazione progettata da te deve rispettare lo stesso tipo di ingresso (</w:t>
+      </w:r>
+      <w:proofErr w:type="spellStart"/>
+      <w:r>
+        <w:rPr>
+          <w:rFonts w:ascii="Calibri" w:eastAsia="Times New Roman" w:hAnsi="Calibri" w:cs="Times New Roman"/>
+          <w:lang w:eastAsia="it-IT"/>
+        </w:rPr>
+        <w:t>feature</w:t>
+      </w:r>
+      <w:proofErr w:type="spellEnd"/>
+      <w:r>
+        <w:rPr>
+          <w:rFonts w:ascii="Calibri" w:eastAsia="Times New Roman" w:hAnsi="Calibri" w:cs="Times New Roman"/>
+          <w:lang w:eastAsia="it-IT"/>
+        </w:rPr>
+        <w:t xml:space="preserve"> o vettore di </w:t>
+      </w:r>
+      <w:proofErr w:type="spellStart"/>
+      <w:r>
+        <w:rPr>
+          <w:rFonts w:ascii="Calibri" w:eastAsia="Times New Roman" w:hAnsi="Calibri" w:cs="Times New Roman"/>
+          <w:lang w:eastAsia="it-IT"/>
+        </w:rPr>
+        <w:t>feature</w:t>
+      </w:r>
+      <w:proofErr w:type="spellEnd"/>
+      <w:r>
+        <w:rPr>
+          <w:rFonts w:ascii="Calibri" w:eastAsia="Times New Roman" w:hAnsi="Calibri" w:cs="Times New Roman"/>
+          <w:lang w:eastAsia="it-IT"/>
+        </w:rPr>
+        <w:t>).</w:t>
       </w:r>
     </w:p>
     <w:p>
@@ -290,7 +501,39 @@
           <w:rFonts w:ascii="Calibri" w:eastAsia="Times New Roman" w:hAnsi="Calibri" w:cs="Times New Roman"/>
           <w:lang w:eastAsia="it-IT"/>
         </w:rPr>
-        <w:t xml:space="preserve">Implementazione in JavaScript tramite HTML5 (con il tag canvas) evitando il più possibile librerie esterne che potrebbero limitare il funzionamento multi-piattaforma  </w:t>
+        <w:t xml:space="preserve">Implementazione in JavaScript tramite HTML5 (con il </w:t>
+      </w:r>
+      <w:proofErr w:type="spellStart"/>
+      <w:r>
+        <w:rPr>
+          <w:rFonts w:ascii="Calibri" w:eastAsia="Times New Roman" w:hAnsi="Calibri" w:cs="Times New Roman"/>
+          <w:lang w:eastAsia="it-IT"/>
+        </w:rPr>
+        <w:t>tag</w:t>
+      </w:r>
+      <w:proofErr w:type="spellEnd"/>
+      <w:r>
+        <w:rPr>
+          <w:rFonts w:ascii="Calibri" w:eastAsia="Times New Roman" w:hAnsi="Calibri" w:cs="Times New Roman"/>
+          <w:lang w:eastAsia="it-IT"/>
+        </w:rPr>
+        <w:t xml:space="preserve"> </w:t>
+      </w:r>
+      <w:proofErr w:type="spellStart"/>
+      <w:r>
+        <w:rPr>
+          <w:rFonts w:ascii="Calibri" w:eastAsia="Times New Roman" w:hAnsi="Calibri" w:cs="Times New Roman"/>
+          <w:lang w:eastAsia="it-IT"/>
+        </w:rPr>
+        <w:t>canvas</w:t>
+      </w:r>
+      <w:proofErr w:type="spellEnd"/>
+      <w:r>
+        <w:rPr>
+          <w:rFonts w:ascii="Calibri" w:eastAsia="Times New Roman" w:hAnsi="Calibri" w:cs="Times New Roman"/>
+          <w:lang w:eastAsia="it-IT"/>
+        </w:rPr>
+        <w:t xml:space="preserve">) evitando il più possibile librerie esterne che potrebbero limitare il funzionamento multi-piattaforma  </w:t>
       </w:r>
     </w:p>
     <w:p>
@@ -313,7 +556,23 @@
           <w:rFonts w:ascii="Calibri" w:eastAsia="Times New Roman" w:hAnsi="Calibri" w:cs="Times New Roman"/>
           <w:lang w:eastAsia="it-IT"/>
         </w:rPr>
-        <w:t xml:space="preserve">Le visualizzazioni vanno implementate come funzioni indipendenti che operino su canvas differenti </w:t>
+        <w:t xml:space="preserve">Le visualizzazioni vanno implementate come funzioni indipendenti che operino su </w:t>
+      </w:r>
+      <w:proofErr w:type="spellStart"/>
+      <w:r>
+        <w:rPr>
+          <w:rFonts w:ascii="Calibri" w:eastAsia="Times New Roman" w:hAnsi="Calibri" w:cs="Times New Roman"/>
+          <w:lang w:eastAsia="it-IT"/>
+        </w:rPr>
+        <w:t>canvas</w:t>
+      </w:r>
+      <w:proofErr w:type="spellEnd"/>
+      <w:r>
+        <w:rPr>
+          <w:rFonts w:ascii="Calibri" w:eastAsia="Times New Roman" w:hAnsi="Calibri" w:cs="Times New Roman"/>
+          <w:lang w:eastAsia="it-IT"/>
+        </w:rPr>
+        <w:t xml:space="preserve"> differenti </w:t>
       </w:r>
     </w:p>
     <w:p>
@@ -349,8 +608,25 @@
           <w:rFonts w:ascii="Calibri" w:eastAsia="Times New Roman" w:hAnsi="Calibri" w:cs="Times New Roman"/>
           <w:lang w:eastAsia="it-IT"/>
         </w:rPr>
-        <w:t xml:space="preserve">Puoi generare le feature offline utilizzando il </w:t>
-      </w:r>
+        <w:t xml:space="preserve">Puoi generare le </w:t>
+      </w:r>
+      <w:proofErr w:type="spellStart"/>
+      <w:r>
+        <w:rPr>
+          <w:rFonts w:ascii="Calibri" w:eastAsia="Times New Roman" w:hAnsi="Calibri" w:cs="Times New Roman"/>
+          <w:lang w:eastAsia="it-IT"/>
+        </w:rPr>
+        <w:t>feature</w:t>
+      </w:r>
+      <w:proofErr w:type="spellEnd"/>
+      <w:r>
+        <w:rPr>
+          <w:rFonts w:ascii="Calibri" w:eastAsia="Times New Roman" w:hAnsi="Calibri" w:cs="Times New Roman"/>
+          <w:lang w:eastAsia="it-IT"/>
+        </w:rPr>
+        <w:t xml:space="preserve"> offline utilizzando il </w:t>
+      </w:r>
+      <w:proofErr w:type="spellStart"/>
       <w:r>
         <w:rPr>
           <w:rFonts w:ascii="Calibri" w:eastAsia="Times New Roman" w:hAnsi="Calibri" w:cs="Times New Roman"/>
@@ -359,13 +635,31 @@
         </w:rPr>
         <w:t>mirtoolbox</w:t>
       </w:r>
-      <w:r>
-        <w:rPr>
-          <w:rFonts w:ascii="Calibri" w:eastAsia="Times New Roman" w:hAnsi="Calibri" w:cs="Times New Roman"/>
-          <w:lang w:eastAsia="it-IT"/>
-        </w:rPr>
-        <w:t xml:space="preserve"> e esportarle in file di testo da importare in javascript. Ti consiglio di utilizzare il protocollo </w:t>
-      </w:r>
+      <w:proofErr w:type="spellEnd"/>
+      <w:r>
+        <w:rPr>
+          <w:rFonts w:ascii="Calibri" w:eastAsia="Times New Roman" w:hAnsi="Calibri" w:cs="Times New Roman"/>
+          <w:lang w:eastAsia="it-IT"/>
+        </w:rPr>
+        <w:t xml:space="preserve"> e esportarle in file di testo da importare in </w:t>
+      </w:r>
+      <w:proofErr w:type="spellStart"/>
+      <w:r>
+        <w:rPr>
+          <w:rFonts w:ascii="Calibri" w:eastAsia="Times New Roman" w:hAnsi="Calibri" w:cs="Times New Roman"/>
+          <w:lang w:eastAsia="it-IT"/>
+        </w:rPr>
+        <w:t>javascript</w:t>
+      </w:r>
+      <w:proofErr w:type="spellEnd"/>
+      <w:r>
+        <w:rPr>
+          <w:rFonts w:ascii="Calibri" w:eastAsia="Times New Roman" w:hAnsi="Calibri" w:cs="Times New Roman"/>
+          <w:lang w:eastAsia="it-IT"/>
+        </w:rPr>
+        <w:t xml:space="preserve">. Ti consiglio di utilizzare il protocollo </w:t>
+      </w:r>
+      <w:proofErr w:type="spellStart"/>
       <w:r>
         <w:rPr>
           <w:rFonts w:ascii="Calibri" w:eastAsia="Times New Roman" w:hAnsi="Calibri" w:cs="Times New Roman"/>
@@ -374,12 +668,61 @@
         </w:rPr>
         <w:t>json</w:t>
       </w:r>
-      <w:r>
-        <w:rPr>
-          <w:rFonts w:ascii="Calibri" w:eastAsia="Times New Roman" w:hAnsi="Calibri" w:cs="Times New Roman"/>
-          <w:lang w:eastAsia="it-IT"/>
-        </w:rPr>
-        <w:t xml:space="preserve"> (puoi trovare online degli script matlab per convertire automaticamente da variabile matlab a stringhe json).</w:t>
+      <w:proofErr w:type="spellEnd"/>
+      <w:r>
+        <w:rPr>
+          <w:rFonts w:ascii="Calibri" w:eastAsia="Times New Roman" w:hAnsi="Calibri" w:cs="Times New Roman"/>
+          <w:lang w:eastAsia="it-IT"/>
+        </w:rPr>
+        <w:t xml:space="preserve"> (puoi trovare online degli script </w:t>
+      </w:r>
+      <w:proofErr w:type="spellStart"/>
+      <w:r>
+        <w:rPr>
+          <w:rFonts w:ascii="Calibri" w:eastAsia="Times New Roman" w:hAnsi="Calibri" w:cs="Times New Roman"/>
+          <w:lang w:eastAsia="it-IT"/>
+        </w:rPr>
+        <w:t>matlab</w:t>
+      </w:r>
+      <w:proofErr w:type="spellEnd"/>
+      <w:r>
+        <w:rPr>
+          <w:rFonts w:ascii="Calibri" w:eastAsia="Times New Roman" w:hAnsi="Calibri" w:cs="Times New Roman"/>
+          <w:lang w:eastAsia="it-IT"/>
+        </w:rPr>
+        <w:t xml:space="preserve"> per convertire automaticamente da variabile </w:t>
+      </w:r>
+      <w:proofErr w:type="spellStart"/>
+      <w:r>
+        <w:rPr>
+          <w:rFonts w:ascii="Calibri" w:eastAsia="Times New Roman" w:hAnsi="Calibri" w:cs="Times New Roman"/>
+          <w:lang w:eastAsia="it-IT"/>
+        </w:rPr>
+        <w:t>matlab</w:t>
+      </w:r>
+      <w:proofErr w:type="spellEnd"/>
+      <w:r>
+        <w:rPr>
+          <w:rFonts w:ascii="Calibri" w:eastAsia="Times New Roman" w:hAnsi="Calibri" w:cs="Times New Roman"/>
+          <w:lang w:eastAsia="it-IT"/>
+        </w:rPr>
+        <w:t xml:space="preserve"> a stringhe </w:t>
+      </w:r>
+      <w:proofErr w:type="spellStart"/>
+      <w:r>
+        <w:rPr>
+          <w:rFonts w:ascii="Calibri" w:eastAsia="Times New Roman" w:hAnsi="Calibri" w:cs="Times New Roman"/>
+          <w:lang w:eastAsia="it-IT"/>
+        </w:rPr>
+        <w:t>json</w:t>
+      </w:r>
+      <w:proofErr w:type="spellEnd"/>
+      <w:r>
+        <w:rPr>
+          <w:rFonts w:ascii="Calibri" w:eastAsia="Times New Roman" w:hAnsi="Calibri" w:cs="Times New Roman"/>
+          <w:lang w:eastAsia="it-IT"/>
+        </w:rPr>
+        <w:t>).</w:t>
       </w:r>
     </w:p>
     <w:p>
@@ -429,13 +772,53 @@
           <w:rFonts w:ascii="Calibri" w:eastAsia="Times New Roman" w:hAnsi="Calibri" w:cs="Times New Roman"/>
           <w:lang w:eastAsia="it-IT"/>
         </w:rPr>
-        <w:t>l’andamento delle feature con le diverse visualizzazioni. Ovviamente la selezione avverrebbe in un database limitato (3-5 canzoni) scelto da te per mostrare canzoni che abbiano LLFs rappresentative per i tipi di visualizzazione</w:t>
+        <w:t xml:space="preserve">l’andamento delle </w:t>
+      </w:r>
+      <w:proofErr w:type="spellStart"/>
+      <w:r>
+        <w:rPr>
+          <w:rFonts w:ascii="Calibri" w:eastAsia="Times New Roman" w:hAnsi="Calibri" w:cs="Times New Roman"/>
+          <w:lang w:eastAsia="it-IT"/>
+        </w:rPr>
+        <w:t>feature</w:t>
+      </w:r>
+      <w:proofErr w:type="spellEnd"/>
+      <w:r>
+        <w:rPr>
+          <w:rFonts w:ascii="Calibri" w:eastAsia="Times New Roman" w:hAnsi="Calibri" w:cs="Times New Roman"/>
+          <w:lang w:eastAsia="it-IT"/>
+        </w:rPr>
+        <w:t xml:space="preserve"> con le diverse visualizzazioni. Ovviamente la selezione avverrebbe in un database limitato (3-5 canzoni) scelto da te per mostrare canzoni che abbiano </w:t>
+      </w:r>
+      <w:proofErr w:type="spellStart"/>
+      <w:r>
+        <w:rPr>
+          <w:rFonts w:ascii="Calibri" w:eastAsia="Times New Roman" w:hAnsi="Calibri" w:cs="Times New Roman"/>
+          <w:lang w:eastAsia="it-IT"/>
+        </w:rPr>
+        <w:t>LLFs</w:t>
+      </w:r>
+      <w:proofErr w:type="spellEnd"/>
+      <w:r>
+        <w:rPr>
+          <w:rFonts w:ascii="Calibri" w:eastAsia="Times New Roman" w:hAnsi="Calibri" w:cs="Times New Roman"/>
+          <w:lang w:eastAsia="it-IT"/>
+        </w:rPr>
+        <w:t xml:space="preserve"> rappresentative per i tipi di visualizzazione</w:t>
       </w:r>
     </w:p>
     <w:p/>
     <w:p>
       <w:r>
-        <w:t>Alla fine del progetto ci dovrebbe consegnare il codice funzionante e una breve relazione che descriva il progetto. Dovrebbe inoltre fare una piccola presentazione con la demo realizzata. </w:t>
+        <w:t xml:space="preserve">Alla fine del progetto ci dovrebbe consegnare il codice funzionante e una breve relazione che descriva il progetto. Dovrebbe inoltre fare una piccola presentazione con </w:t>
+      </w:r>
+      <w:proofErr w:type="gramStart"/>
+      <w:r>
+        <w:t>la demo</w:t>
+      </w:r>
+      <w:proofErr w:type="gramEnd"/>
+      <w:r>
+        <w:t xml:space="preserve"> realizzata. </w:t>
       </w:r>
     </w:p>
     <w:p>
@@ -445,8 +828,24 @@
     </w:p>
     <w:p/>
     <w:p>
-      <w:r>
-        <w:t>Provo  usare TREE.js come motore grafico per togliermi un po di lavoro.</w:t>
+      <w:proofErr w:type="gramStart"/>
+      <w:r>
+        <w:t>Provo  usare</w:t>
+      </w:r>
+      <w:proofErr w:type="gramEnd"/>
+      <w:r>
+        <w:t xml:space="preserve"> TREE.js come motore grafic</w:t>
+      </w:r>
+      <w:r>
+        <w:t xml:space="preserve">o per togliermi un </w:t>
+      </w:r>
+      <w:proofErr w:type="spellStart"/>
+      <w:r>
+        <w:t>po</w:t>
+      </w:r>
+      <w:proofErr w:type="spellEnd"/>
+      <w:r>
+        <w:t xml:space="preserve"> di lavoro, anche se era richiesto di non usare librerie esterne, non sto limitando il funzionamento multipiattaforma.</w:t>
       </w:r>
       <w:bookmarkStart w:id="0" w:name="_GoBack"/>
       <w:bookmarkEnd w:id="0"/>

</xml_diff>